<commit_message>
Updating docs and evidence
</commit_message>
<xml_diff>
--- a/docs/Test Plan - TodoLy.docx
+++ b/docs/Test Plan - TodoLy.docx
@@ -49,7 +49,7 @@
           <w:docPartGallery w:val="Table of Contents"/>
           <w:docPartUnique w:val="true"/>
         </w:docPartObj>
-        <w:id w:val="1617855929"/>
+        <w:id w:val="1245507264"/>
       </w:sdtPr>
       <w:sdtContent>
         <w:p>
@@ -82,6 +82,7 @@
             <w:rPr>
               <w:webHidden/>
               <w:rStyle w:val="IndexLink"/>
+              <w:vanish w:val="false"/>
             </w:rPr>
             <w:instrText> TOC \z \o "1-3" \u \h</w:instrText>
           </w:r>
@@ -89,6 +90,7 @@
             <w:rPr>
               <w:webHidden/>
               <w:rStyle w:val="IndexLink"/>
+              <w:vanish w:val="false"/>
             </w:rPr>
             <w:fldChar w:fldCharType="separate"/>
           </w:r>
@@ -97,6 +99,7 @@
               <w:rPr>
                 <w:webHidden/>
                 <w:rStyle w:val="IndexLink"/>
+                <w:vanish w:val="false"/>
                 <w:lang w:val="en-US"/>
               </w:rPr>
               <w:t>Revision History</w:t>
@@ -151,6 +154,7 @@
               <w:rPr>
                 <w:webHidden/>
                 <w:rStyle w:val="IndexLink"/>
+                <w:vanish w:val="false"/>
                 <w:lang w:val="en-US"/>
               </w:rPr>
               <w:t>Introduction</w:t>
@@ -205,6 +209,7 @@
               <w:rPr>
                 <w:webHidden/>
                 <w:rStyle w:val="IndexLink"/>
+                <w:vanish w:val="false"/>
                 <w:lang w:val="en-US"/>
               </w:rPr>
               <w:t>Scope</w:t>
@@ -259,6 +264,7 @@
               <w:rPr>
                 <w:webHidden/>
                 <w:rStyle w:val="IndexLink"/>
+                <w:vanish w:val="false"/>
                 <w:lang w:val="en-US"/>
               </w:rPr>
               <w:t>Manual testing</w:t>
@@ -313,6 +319,7 @@
               <w:rPr>
                 <w:webHidden/>
                 <w:rStyle w:val="IndexLink"/>
+                <w:vanish w:val="false"/>
                 <w:lang w:val="en-US"/>
               </w:rPr>
               <w:t>Automated testing</w:t>
@@ -367,6 +374,7 @@
               <w:rPr>
                 <w:webHidden/>
                 <w:rStyle w:val="IndexLink"/>
+                <w:vanish w:val="false"/>
                 <w:lang w:val="en-US"/>
               </w:rPr>
               <w:t>Out of scope</w:t>
@@ -421,6 +429,7 @@
               <w:rPr>
                 <w:webHidden/>
                 <w:rStyle w:val="IndexLink"/>
+                <w:vanish w:val="false"/>
                 <w:lang w:val="en-US"/>
               </w:rPr>
               <w:t>Test environment</w:t>
@@ -475,6 +484,7 @@
               <w:rPr>
                 <w:webHidden/>
                 <w:rStyle w:val="IndexLink"/>
+                <w:vanish w:val="false"/>
                 <w:lang w:val="en-US"/>
               </w:rPr>
               <w:t>Test server</w:t>
@@ -529,6 +539,7 @@
               <w:rPr>
                 <w:webHidden/>
                 <w:rStyle w:val="IndexLink"/>
+                <w:vanish w:val="false"/>
                 <w:lang w:val="en-US"/>
               </w:rPr>
               <w:t>Client configuration</w:t>
@@ -583,6 +594,7 @@
               <w:rPr>
                 <w:webHidden/>
                 <w:rStyle w:val="IndexLink"/>
+                <w:vanish w:val="false"/>
                 <w:lang w:val="en-US"/>
               </w:rPr>
               <w:t>Test approach</w:t>
@@ -637,6 +649,7 @@
               <w:rPr>
                 <w:webHidden/>
                 <w:rStyle w:val="IndexLink"/>
+                <w:vanish w:val="false"/>
                 <w:lang w:val="en-US"/>
               </w:rPr>
               <w:t>Tools</w:t>
@@ -691,6 +704,7 @@
               <w:rPr>
                 <w:webHidden/>
                 <w:rStyle w:val="IndexLink"/>
+                <w:vanish w:val="false"/>
                 <w:lang w:val="en-US"/>
               </w:rPr>
               <w:t>Deliverables</w:t>
@@ -745,6 +759,7 @@
               <w:rPr>
                 <w:webHidden/>
                 <w:rStyle w:val="IndexLink"/>
+                <w:vanish w:val="false"/>
                 <w:lang w:val="en-US"/>
               </w:rPr>
               <w:t>Assumptions</w:t>
@@ -799,6 +814,7 @@
               <w:rPr>
                 <w:webHidden/>
                 <w:rStyle w:val="IndexLink"/>
+                <w:vanish w:val="false"/>
                 <w:lang w:val="en-US"/>
               </w:rPr>
               <w:t>Risks</w:t>
@@ -1127,47 +1143,7 @@
                 <w:sz w:val="18"/>
                 <w:szCs w:val="18"/>
               </w:rPr>
-              <w:t>201</w:t>
-            </w:r>
-            <w:r>
-              <w:rPr>
-                <w:rFonts w:cs="Calibri" w:ascii="Calibri" w:hAnsi="Calibri"/>
-                <w:sz w:val="18"/>
-                <w:szCs w:val="18"/>
-              </w:rPr>
-              <w:t>9</w:t>
-            </w:r>
-            <w:r>
-              <w:rPr>
-                <w:rFonts w:cs="Calibri" w:ascii="Calibri" w:hAnsi="Calibri"/>
-                <w:sz w:val="18"/>
-                <w:szCs w:val="18"/>
-              </w:rPr>
-              <w:t>-0</w:t>
-            </w:r>
-            <w:r>
-              <w:rPr>
-                <w:rFonts w:cs="Calibri" w:ascii="Calibri" w:hAnsi="Calibri"/>
-                <w:sz w:val="18"/>
-                <w:szCs w:val="18"/>
-              </w:rPr>
-              <w:t>3</w:t>
-            </w:r>
-            <w:r>
-              <w:rPr>
-                <w:rFonts w:cs="Calibri" w:ascii="Calibri" w:hAnsi="Calibri"/>
-                <w:sz w:val="18"/>
-                <w:szCs w:val="18"/>
-              </w:rPr>
-              <w:t>-2</w:t>
-            </w:r>
-            <w:r>
-              <w:rPr>
-                <w:rFonts w:cs="Calibri" w:ascii="Calibri" w:hAnsi="Calibri"/>
-                <w:sz w:val="18"/>
-                <w:szCs w:val="18"/>
-              </w:rPr>
-              <w:t>1</w:t>
+              <w:t>2019-03-21</w:t>
             </w:r>
           </w:p>
         </w:tc>
@@ -1560,19 +1536,7 @@
         <w:rPr>
           <w:lang w:val="en-US"/>
         </w:rPr>
-        <w:t xml:space="preserve">The purpose of this document is to define scope, tools and strategy to carry out functional testing of the </w:t>
-      </w:r>
-      <w:r>
-        <w:rPr>
-          <w:lang w:val="en-US"/>
-        </w:rPr>
-        <w:t>Todo.ly public API</w:t>
-      </w:r>
-      <w:r>
-        <w:rPr>
-          <w:lang w:val="en-US"/>
-        </w:rPr>
-        <w:t>.</w:t>
+        <w:t>The purpose of this document is to define scope, tools and strategy to carry out functional testing of the Todo.ly public API.</w:t>
       </w:r>
     </w:p>
     <w:p>
@@ -1602,13 +1566,7 @@
         <w:rPr>
           <w:lang w:val="en-US"/>
         </w:rPr>
-        <w:t xml:space="preserve">Exploratory manual tests will be executed against some of the API endpoint with the goal of understanding the available functionalities a possible scenarios. </w:t>
-      </w:r>
-      <w:r>
-        <w:rPr>
-          <w:lang w:val="en-US"/>
-        </w:rPr>
-        <w:t>Automation of the most critical functions will be implemented immediately after.</w:t>
+        <w:t>Exploratory manual tests will be executed against some of the API endpoint with the goal of understanding the available functionalities a possible scenarios. Automation of the most critical functions will be implemented immediately after.</w:t>
       </w:r>
     </w:p>
     <w:p>
@@ -1748,7 +1706,9 @@
         </w:rPr>
       </w:pPr>
       <w:r>
-        <w:rPr/>
+        <w:rPr>
+          <w:lang w:val="en-US"/>
+        </w:rPr>
       </w:r>
     </w:p>
     <w:p>
@@ -1776,19 +1736,7 @@
         <w:rPr>
           <w:lang w:val="en-US"/>
         </w:rPr>
-        <w:t xml:space="preserve">All </w:t>
-      </w:r>
-      <w:r>
-        <w:rPr>
-          <w:lang w:val="en-US"/>
-        </w:rPr>
-        <w:t xml:space="preserve">other </w:t>
-      </w:r>
-      <w:r>
-        <w:rPr>
-          <w:lang w:val="en-US"/>
-        </w:rPr>
-        <w:t>APIs not explicitly mentioned as in-scope will be considered out of scope.</w:t>
+        <w:t>All other APIs not explicitly mentioned as in-scope will be considered out of scope.</w:t>
       </w:r>
     </w:p>
     <w:p>
@@ -1927,13 +1875,7 @@
         <w:rPr>
           <w:lang w:val="en-US"/>
         </w:rPr>
-        <w:t>Functional tests of API will be executed</w:t>
-      </w:r>
-      <w:r>
-        <w:rPr>
-          <w:lang w:val="en-US"/>
-        </w:rPr>
-        <w:t xml:space="preserve"> according to the task specification received in the file "Test Case for Automation QA Engineer.pdf". </w:t>
+        <w:t xml:space="preserve">Functional tests of API will be executed according to the task specification received in the file "Test Case for Automation QA Engineer.pdf". </w:t>
       </w:r>
     </w:p>
     <w:p>
@@ -2009,7 +1951,13 @@
         <w:rPr>
           <w:lang w:val="en-US"/>
         </w:rPr>
-        <w:t>include test automation coverage</w:t>
+        <w:t>a</w:t>
+      </w:r>
+      <w:r>
+        <w:rPr>
+          <w:lang w:val="en-US"/>
+        </w:rPr>
+        <w:t>utomate test cases</w:t>
       </w:r>
     </w:p>
     <w:p>
@@ -2025,7 +1973,9 @@
         </w:rPr>
       </w:pPr>
       <w:r>
-        <w:rPr/>
+        <w:rPr>
+          <w:lang w:val="en-US"/>
+        </w:rPr>
       </w:r>
     </w:p>
     <w:p>
@@ -2071,19 +2021,7 @@
         <w:rPr>
           <w:lang w:val="en-US"/>
         </w:rPr>
-        <w:t xml:space="preserve">The functional test cases are described in a Test Cases file as described in this document (see Deliverables section). This provides coverage for the features specified </w:t>
-      </w:r>
-      <w:r>
-        <w:rPr>
-          <w:lang w:val="en-US"/>
-        </w:rPr>
-        <w:t>in the In-scope section of this document</w:t>
-      </w:r>
-      <w:r>
-        <w:rPr>
-          <w:lang w:val="en-US"/>
-        </w:rPr>
-        <w:t>.</w:t>
+        <w:t>Defect reports resulting from of this execution will be available as specified in the Deliverables section of this document.</w:t>
       </w:r>
     </w:p>
     <w:p>
@@ -2095,25 +2033,7 @@
         <w:rPr>
           <w:lang w:val="en-US"/>
         </w:rPr>
-        <w:t>Defect reports resulting from</w:t>
-      </w:r>
-      <w:r>
-        <w:rPr>
-          <w:lang w:val="en-US"/>
-        </w:rPr>
-        <w:t xml:space="preserve"> of this execution will be available as specified in the Deliverables section </w:t>
-      </w:r>
-      <w:r>
-        <w:rPr>
-          <w:lang w:val="en-US"/>
-        </w:rPr>
-        <w:t>of this document</w:t>
-      </w:r>
-      <w:r>
-        <w:rPr>
-          <w:lang w:val="en-US"/>
-        </w:rPr>
-        <w:t>.</w:t>
+        <w:t>Due to time constraints not all of the exploratory effort was translated into automated tests. As it can be seen in the Defects report, there is a defect that has no automated test coverage at this time.</w:t>
       </w:r>
     </w:p>
     <w:p>
@@ -2135,31 +2055,19 @@
         <w:rPr>
           <w:lang w:val="en-US"/>
         </w:rPr>
-        <w:t xml:space="preserve">A selection of the Test Cases will be automated using Selenium and Java.  </w:t>
-      </w:r>
-      <w:r>
-        <w:rPr>
-          <w:lang w:val="en-US"/>
-        </w:rPr>
-        <w:t>REST-assured</w:t>
-      </w:r>
-      <w:r>
-        <w:rPr>
-          <w:lang w:val="en-US"/>
-        </w:rPr>
-        <w:t xml:space="preserve"> is used as the preferred automation framework because of </w:t>
-      </w:r>
-      <w:r>
-        <w:rPr>
-          <w:lang w:val="en-US"/>
-        </w:rPr>
-        <w:t>being a flexible library available under Apache License</w:t>
-      </w:r>
-      <w:r>
-        <w:rPr>
-          <w:lang w:val="en-US"/>
-        </w:rPr>
-        <w:t xml:space="preserve">. </w:t>
+        <w:t xml:space="preserve">REST-assured is used as the preferred automation framework because of being a </w:t>
+      </w:r>
+      <w:r>
+        <w:rPr>
+          <w:lang w:val="en-US"/>
+        </w:rPr>
+        <w:t>platform independent</w:t>
+      </w:r>
+      <w:r>
+        <w:rPr>
+          <w:lang w:val="en-US"/>
+        </w:rPr>
+        <w:t xml:space="preserve"> library available under Apache License. </w:t>
       </w:r>
     </w:p>
     <w:p>
@@ -2171,25 +2079,7 @@
         <w:rPr>
           <w:lang w:val="en-US"/>
         </w:rPr>
-        <w:t xml:space="preserve">Java is the preferred language because it leverages the experience of the test team. TestNG is used to handle the automated test suite execution and </w:t>
-      </w:r>
-      <w:r>
-        <w:rPr>
-          <w:lang w:val="en-US"/>
-        </w:rPr>
-        <w:t>basic</w:t>
-      </w:r>
-      <w:r>
-        <w:rPr>
-          <w:lang w:val="en-US"/>
-        </w:rPr>
-        <w:t xml:space="preserve"> report generation. </w:t>
-      </w:r>
-      <w:r>
-        <w:rPr>
-          <w:lang w:val="en-US"/>
-        </w:rPr>
-        <w:t>All of these automation technologies can be seamlessly added to a Continuous Integration pipeline.</w:t>
+        <w:t>Java is the preferred language because it leverages the experience of the test team. TestNG is used to handle the automated test suite execution and basic report generation. All of these automation technologies can be seamlessly added to a Continuous Integration pipeline.</w:t>
       </w:r>
     </w:p>
     <w:p>
@@ -2204,6 +2094,20 @@
           <w:lang w:val="en-US"/>
         </w:rPr>
         <w:t>The test suite can be executed as a Maven project from command line. Notice that the log level is high so that all requests and responses are visible in the console during test execution.</w:t>
+      </w:r>
+    </w:p>
+    <w:p>
+      <w:pPr>
+        <w:pStyle w:val="Normal"/>
+        <w:rPr>
+          <w:lang w:val="en-US"/>
+        </w:rPr>
+      </w:pPr>
+      <w:r>
+        <w:rPr>
+          <w:lang w:val="en-US"/>
+        </w:rPr>
+        <w:t>The test suite is intended to be an example. The CreateUser api method has a higher quantity of tests in an attempt to demonstrate some boundary testing over some fields. Other api methods have less quantity of tests, however they are covered by high value tests which in many cases are triggering bugs (see Defects section).</w:t>
       </w:r>
     </w:p>
     <w:p>
@@ -2265,9 +2169,9 @@
       </w:tblPr>
       <w:tblGrid>
         <w:gridCol w:w="2244"/>
-        <w:gridCol w:w="2244"/>
         <w:gridCol w:w="2245"/>
-        <w:gridCol w:w="2244"/>
+        <w:gridCol w:w="2245"/>
+        <w:gridCol w:w="2243"/>
       </w:tblGrid>
       <w:tr>
         <w:trPr/>
@@ -2295,28 +2199,6 @@
         </w:tc>
         <w:tc>
           <w:tcPr>
-            <w:tcW w:w="2244" w:type="dxa"/>
-            <w:tcBorders/>
-            <w:shd w:color="auto" w:fill="DBE5F1" w:themeFill="accent1" w:themeFillTint="33" w:val="clear"/>
-          </w:tcPr>
-          <w:p>
-            <w:pPr>
-              <w:pStyle w:val="Normal"/>
-              <w:spacing w:lineRule="auto" w:line="240" w:before="0" w:after="0"/>
-              <w:rPr>
-                <w:lang w:val="en-US"/>
-              </w:rPr>
-            </w:pPr>
-            <w:r>
-              <w:rPr>
-                <w:lang w:val="en-US"/>
-              </w:rPr>
-              <w:t>Tool</w:t>
-            </w:r>
-          </w:p>
-        </w:tc>
-        <w:tc>
-          <w:tcPr>
             <w:tcW w:w="2245" w:type="dxa"/>
             <w:tcBorders/>
             <w:shd w:color="auto" w:fill="DBE5F1" w:themeFill="accent1" w:themeFillTint="33" w:val="clear"/>
@@ -2333,13 +2215,35 @@
               <w:rPr>
                 <w:lang w:val="en-US"/>
               </w:rPr>
+              <w:t>Tool</w:t>
+            </w:r>
+          </w:p>
+        </w:tc>
+        <w:tc>
+          <w:tcPr>
+            <w:tcW w:w="2245" w:type="dxa"/>
+            <w:tcBorders/>
+            <w:shd w:color="auto" w:fill="DBE5F1" w:themeFill="accent1" w:themeFillTint="33" w:val="clear"/>
+          </w:tcPr>
+          <w:p>
+            <w:pPr>
+              <w:pStyle w:val="Normal"/>
+              <w:spacing w:lineRule="auto" w:line="240" w:before="0" w:after="0"/>
+              <w:rPr>
+                <w:lang w:val="en-US"/>
+              </w:rPr>
+            </w:pPr>
+            <w:r>
+              <w:rPr>
+                <w:lang w:val="en-US"/>
+              </w:rPr>
               <w:t>Vendor</w:t>
             </w:r>
           </w:p>
         </w:tc>
         <w:tc>
           <w:tcPr>
-            <w:tcW w:w="2244" w:type="dxa"/>
+            <w:tcW w:w="2243" w:type="dxa"/>
             <w:tcBorders/>
             <w:shd w:color="auto" w:fill="DBE5F1" w:themeFill="accent1" w:themeFillTint="33" w:val="clear"/>
           </w:tcPr>
@@ -2386,6 +2290,75 @@
         </w:tc>
         <w:tc>
           <w:tcPr>
+            <w:tcW w:w="2245" w:type="dxa"/>
+            <w:tcBorders/>
+            <w:shd w:fill="auto" w:val="clear"/>
+          </w:tcPr>
+          <w:p>
+            <w:pPr>
+              <w:pStyle w:val="Normal"/>
+              <w:spacing w:lineRule="auto" w:line="240" w:before="0" w:after="0"/>
+              <w:rPr>
+                <w:lang w:val="en-US"/>
+              </w:rPr>
+            </w:pPr>
+            <w:r>
+              <w:rPr>
+                <w:lang w:val="en-US"/>
+              </w:rPr>
+              <w:t>Word</w:t>
+            </w:r>
+          </w:p>
+        </w:tc>
+        <w:tc>
+          <w:tcPr>
+            <w:tcW w:w="2245" w:type="dxa"/>
+            <w:tcBorders/>
+            <w:shd w:fill="auto" w:val="clear"/>
+          </w:tcPr>
+          <w:p>
+            <w:pPr>
+              <w:pStyle w:val="Normal"/>
+              <w:spacing w:lineRule="auto" w:line="240" w:before="0" w:after="0"/>
+              <w:rPr>
+                <w:lang w:val="en-US"/>
+              </w:rPr>
+            </w:pPr>
+            <w:r>
+              <w:rPr>
+                <w:lang w:val="en-US"/>
+              </w:rPr>
+              <w:t>Microsoft</w:t>
+            </w:r>
+          </w:p>
+        </w:tc>
+        <w:tc>
+          <w:tcPr>
+            <w:tcW w:w="2243" w:type="dxa"/>
+            <w:tcBorders/>
+            <w:shd w:fill="auto" w:val="clear"/>
+          </w:tcPr>
+          <w:p>
+            <w:pPr>
+              <w:pStyle w:val="Normal"/>
+              <w:spacing w:lineRule="auto" w:line="240" w:before="0" w:after="0"/>
+              <w:rPr>
+                <w:lang w:val="en-US"/>
+              </w:rPr>
+            </w:pPr>
+            <w:r>
+              <w:rPr>
+                <w:lang w:val="en-US"/>
+              </w:rPr>
+              <w:t>N/A</w:t>
+            </w:r>
+          </w:p>
+        </w:tc>
+      </w:tr>
+      <w:tr>
+        <w:trPr/>
+        <w:tc>
+          <w:tcPr>
             <w:tcW w:w="2244" w:type="dxa"/>
             <w:tcBorders/>
             <w:shd w:fill="auto" w:val="clear"/>
@@ -2394,15 +2367,13 @@
             <w:pPr>
               <w:pStyle w:val="Normal"/>
               <w:spacing w:lineRule="auto" w:line="240" w:before="0" w:after="0"/>
-              <w:rPr>
-                <w:lang w:val="en-US"/>
-              </w:rPr>
-            </w:pPr>
-            <w:r>
-              <w:rPr>
-                <w:lang w:val="en-US"/>
-              </w:rPr>
-              <w:t>Word</w:t>
+              <w:rPr/>
+            </w:pPr>
+            <w:r>
+              <w:rPr>
+                <w:lang w:val="en-US"/>
+              </w:rPr>
+              <w:t>Defect reporting</w:t>
             </w:r>
           </w:p>
         </w:tc>
@@ -2424,10 +2395,57 @@
               <w:rPr>
                 <w:lang w:val="en-US"/>
               </w:rPr>
+              <w:t>Excel</w:t>
+            </w:r>
+          </w:p>
+        </w:tc>
+        <w:tc>
+          <w:tcPr>
+            <w:tcW w:w="2245" w:type="dxa"/>
+            <w:tcBorders/>
+            <w:shd w:fill="auto" w:val="clear"/>
+          </w:tcPr>
+          <w:p>
+            <w:pPr>
+              <w:pStyle w:val="Normal"/>
+              <w:spacing w:lineRule="auto" w:line="240" w:before="0" w:after="0"/>
+              <w:rPr>
+                <w:lang w:val="en-US"/>
+              </w:rPr>
+            </w:pPr>
+            <w:r>
+              <w:rPr>
+                <w:lang w:val="en-US"/>
+              </w:rPr>
               <w:t>Microsoft</w:t>
             </w:r>
           </w:p>
         </w:tc>
+        <w:tc>
+          <w:tcPr>
+            <w:tcW w:w="2243" w:type="dxa"/>
+            <w:tcBorders/>
+            <w:shd w:fill="auto" w:val="clear"/>
+          </w:tcPr>
+          <w:p>
+            <w:pPr>
+              <w:pStyle w:val="Normal"/>
+              <w:spacing w:lineRule="auto" w:line="240" w:before="0" w:after="0"/>
+              <w:rPr>
+                <w:lang w:val="en-US"/>
+              </w:rPr>
+            </w:pPr>
+            <w:r>
+              <w:rPr>
+                <w:lang w:val="en-US"/>
+              </w:rPr>
+              <w:t>N/A</w:t>
+            </w:r>
+          </w:p>
+        </w:tc>
+      </w:tr>
+      <w:tr>
+        <w:trPr/>
         <w:tc>
           <w:tcPr>
             <w:tcW w:w="2244" w:type="dxa"/>
@@ -2438,15 +2456,74 @@
             <w:pPr>
               <w:pStyle w:val="Normal"/>
               <w:spacing w:lineRule="auto" w:line="240" w:before="0" w:after="0"/>
-              <w:rPr>
-                <w:lang w:val="en-US"/>
-              </w:rPr>
-            </w:pPr>
-            <w:r>
-              <w:rPr>
-                <w:lang w:val="en-US"/>
-              </w:rPr>
-              <w:t>N/A</w:t>
+              <w:rPr/>
+            </w:pPr>
+            <w:r>
+              <w:rPr>
+                <w:lang w:val="en-US"/>
+              </w:rPr>
+              <w:t>Exploratory testing</w:t>
+            </w:r>
+          </w:p>
+        </w:tc>
+        <w:tc>
+          <w:tcPr>
+            <w:tcW w:w="2245" w:type="dxa"/>
+            <w:tcBorders/>
+            <w:shd w:fill="auto" w:val="clear"/>
+          </w:tcPr>
+          <w:p>
+            <w:pPr>
+              <w:pStyle w:val="Normal"/>
+              <w:spacing w:lineRule="auto" w:line="240" w:before="0" w:after="0"/>
+              <w:rPr/>
+            </w:pPr>
+            <w:r>
+              <w:rPr>
+                <w:lang w:val="en-US"/>
+              </w:rPr>
+              <w:t>Postman</w:t>
+            </w:r>
+          </w:p>
+        </w:tc>
+        <w:tc>
+          <w:tcPr>
+            <w:tcW w:w="2245" w:type="dxa"/>
+            <w:tcBorders/>
+            <w:shd w:fill="auto" w:val="clear"/>
+          </w:tcPr>
+          <w:p>
+            <w:pPr>
+              <w:pStyle w:val="Normal"/>
+              <w:spacing w:lineRule="auto" w:line="240" w:before="0" w:after="0"/>
+              <w:rPr>
+                <w:lang w:val="en-US"/>
+              </w:rPr>
+            </w:pPr>
+            <w:r>
+              <w:rPr>
+                <w:lang w:val="en-US"/>
+              </w:rPr>
+            </w:r>
+          </w:p>
+        </w:tc>
+        <w:tc>
+          <w:tcPr>
+            <w:tcW w:w="2243" w:type="dxa"/>
+            <w:tcBorders/>
+            <w:shd w:fill="auto" w:val="clear"/>
+          </w:tcPr>
+          <w:p>
+            <w:pPr>
+              <w:pStyle w:val="Normal"/>
+              <w:spacing w:lineRule="auto" w:line="240" w:before="0" w:after="0"/>
+              <w:rPr/>
+            </w:pPr>
+            <w:r>
+              <w:rPr>
+                <w:lang w:val="en-US"/>
+              </w:rPr>
+              <w:t>7.0.6</w:t>
             </w:r>
           </w:p>
         </w:tc>
@@ -2469,35 +2546,7 @@
               <w:rPr>
                 <w:lang w:val="en-US"/>
               </w:rPr>
-              <w:t>D</w:t>
-            </w:r>
-            <w:r>
-              <w:rPr>
-                <w:lang w:val="en-US"/>
-              </w:rPr>
-              <w:t>efect reporting</w:t>
-            </w:r>
-          </w:p>
-        </w:tc>
-        <w:tc>
-          <w:tcPr>
-            <w:tcW w:w="2244" w:type="dxa"/>
-            <w:tcBorders/>
-            <w:shd w:fill="auto" w:val="clear"/>
-          </w:tcPr>
-          <w:p>
-            <w:pPr>
-              <w:pStyle w:val="Normal"/>
-              <w:spacing w:lineRule="auto" w:line="240" w:before="0" w:after="0"/>
-              <w:rPr>
-                <w:lang w:val="en-US"/>
-              </w:rPr>
-            </w:pPr>
-            <w:r>
-              <w:rPr>
-                <w:lang w:val="en-US"/>
-              </w:rPr>
-              <w:t>Excel</w:t>
+              <w:t>Test automation</w:t>
             </w:r>
           </w:p>
         </w:tc>
@@ -2519,41 +2568,9 @@
               <w:rPr>
                 <w:lang w:val="en-US"/>
               </w:rPr>
-              <w:t>Microsoft</w:t>
-            </w:r>
-          </w:p>
-        </w:tc>
-        <w:tc>
-          <w:tcPr>
-            <w:tcW w:w="2244" w:type="dxa"/>
-            <w:tcBorders/>
-            <w:shd w:fill="auto" w:val="clear"/>
-          </w:tcPr>
-          <w:p>
-            <w:pPr>
-              <w:pStyle w:val="Normal"/>
-              <w:spacing w:lineRule="auto" w:line="240" w:before="0" w:after="0"/>
-              <w:rPr>
-                <w:lang w:val="en-US"/>
-              </w:rPr>
-            </w:pPr>
-            <w:r>
-              <w:rPr>
-                <w:lang w:val="en-US"/>
-              </w:rPr>
-              <w:t>N/A</w:t>
-            </w:r>
-          </w:p>
-        </w:tc>
-      </w:tr>
-      <w:tr>
-        <w:trPr/>
-        <w:tc>
-          <w:tcPr>
-            <w:tcW w:w="2244" w:type="dxa"/>
-            <w:tcBorders/>
-            <w:shd w:fill="auto" w:val="clear"/>
-          </w:tcPr>
+              <w:t>Java</w:t>
+            </w:r>
+          </w:p>
           <w:p>
             <w:pPr>
               <w:pStyle w:val="Normal"/>
@@ -2564,16 +2581,24 @@
               <w:rPr>
                 <w:lang w:val="en-US"/>
               </w:rPr>
-              <w:t>Exploratory testing</w:t>
-            </w:r>
-          </w:p>
-        </w:tc>
-        <w:tc>
-          <w:tcPr>
-            <w:tcW w:w="2244" w:type="dxa"/>
-            <w:tcBorders/>
-            <w:shd w:fill="auto" w:val="clear"/>
-          </w:tcPr>
+              <w:t>REST-assured</w:t>
+            </w:r>
+          </w:p>
+          <w:p>
+            <w:pPr>
+              <w:pStyle w:val="Normal"/>
+              <w:spacing w:lineRule="auto" w:line="240" w:before="0" w:after="0"/>
+              <w:rPr>
+                <w:lang w:val="en-US"/>
+              </w:rPr>
+            </w:pPr>
+            <w:r>
+              <w:rPr>
+                <w:lang w:val="en-US"/>
+              </w:rPr>
+              <w:t>Maven</w:t>
+            </w:r>
+          </w:p>
           <w:p>
             <w:pPr>
               <w:pStyle w:val="Normal"/>
@@ -2584,7 +2609,7 @@
               <w:rPr>
                 <w:lang w:val="en-US"/>
               </w:rPr>
-              <w:t>Postman</w:t>
+              <w:t>TestNG</w:t>
             </w:r>
           </w:p>
         </w:tc>
@@ -2603,16 +2628,33 @@
               </w:rPr>
             </w:pPr>
             <w:r>
-              <w:rPr/>
-            </w:r>
-          </w:p>
-        </w:tc>
-        <w:tc>
-          <w:tcPr>
-            <w:tcW w:w="2244" w:type="dxa"/>
+              <w:rPr>
+                <w:lang w:val="en-US"/>
+              </w:rPr>
+            </w:r>
+          </w:p>
+        </w:tc>
+        <w:tc>
+          <w:tcPr>
+            <w:tcW w:w="2243" w:type="dxa"/>
             <w:tcBorders/>
             <w:shd w:fill="auto" w:val="clear"/>
           </w:tcPr>
+          <w:p>
+            <w:pPr>
+              <w:pStyle w:val="Normal"/>
+              <w:spacing w:lineRule="auto" w:line="240" w:before="0" w:after="0"/>
+              <w:rPr>
+                <w:lang w:val="en-US"/>
+              </w:rPr>
+            </w:pPr>
+            <w:r>
+              <w:rPr>
+                <w:lang w:val="en-US"/>
+              </w:rPr>
+              <w:t>1.8</w:t>
+            </w:r>
+          </w:p>
           <w:p>
             <w:pPr>
               <w:pStyle w:val="Normal"/>
@@ -2623,19 +2665,9 @@
               <w:rPr>
                 <w:lang w:val="en-US"/>
               </w:rPr>
-              <w:t>7.0.6</w:t>
-            </w:r>
-          </w:p>
-        </w:tc>
-      </w:tr>
-      <w:tr>
-        <w:trPr/>
-        <w:tc>
-          <w:tcPr>
-            <w:tcW w:w="2244" w:type="dxa"/>
-            <w:tcBorders/>
-            <w:shd w:fill="auto" w:val="clear"/>
-          </w:tcPr>
+              <w:t>3.3.0</w:t>
+            </w:r>
+          </w:p>
           <w:p>
             <w:pPr>
               <w:pStyle w:val="Normal"/>
@@ -2646,151 +2678,7 @@
               <w:rPr>
                 <w:lang w:val="en-US"/>
               </w:rPr>
-              <w:t>Test automation</w:t>
-            </w:r>
-          </w:p>
-        </w:tc>
-        <w:tc>
-          <w:tcPr>
-            <w:tcW w:w="2244" w:type="dxa"/>
-            <w:tcBorders/>
-            <w:shd w:fill="auto" w:val="clear"/>
-          </w:tcPr>
-          <w:p>
-            <w:pPr>
-              <w:pStyle w:val="Normal"/>
-              <w:spacing w:lineRule="auto" w:line="240" w:before="0" w:after="0"/>
-              <w:rPr>
-                <w:lang w:val="en-US"/>
-              </w:rPr>
-            </w:pPr>
-            <w:r>
-              <w:rPr>
-                <w:lang w:val="en-US"/>
-              </w:rPr>
-              <w:t>Java</w:t>
-            </w:r>
-          </w:p>
-          <w:p>
-            <w:pPr>
-              <w:pStyle w:val="Normal"/>
-              <w:spacing w:lineRule="auto" w:line="240" w:before="0" w:after="0"/>
-              <w:rPr/>
-            </w:pPr>
-            <w:r>
-              <w:rPr>
-                <w:lang w:val="en-US"/>
-              </w:rPr>
-              <w:t>REST-assured</w:t>
-            </w:r>
-          </w:p>
-          <w:p>
-            <w:pPr>
-              <w:pStyle w:val="Normal"/>
-              <w:spacing w:lineRule="auto" w:line="240" w:before="0" w:after="0"/>
-              <w:rPr>
-                <w:lang w:val="en-US"/>
-              </w:rPr>
-            </w:pPr>
-            <w:r>
-              <w:rPr>
-                <w:lang w:val="en-US"/>
-              </w:rPr>
-              <w:t>Maven</w:t>
-            </w:r>
-          </w:p>
-          <w:p>
-            <w:pPr>
-              <w:pStyle w:val="Normal"/>
-              <w:spacing w:lineRule="auto" w:line="240" w:before="0" w:after="0"/>
-              <w:rPr/>
-            </w:pPr>
-            <w:r>
-              <w:rPr>
-                <w:lang w:val="en-US"/>
-              </w:rPr>
-              <w:t>TestNG</w:t>
-            </w:r>
-          </w:p>
-        </w:tc>
-        <w:tc>
-          <w:tcPr>
-            <w:tcW w:w="2245" w:type="dxa"/>
-            <w:tcBorders/>
-            <w:shd w:fill="auto" w:val="clear"/>
-          </w:tcPr>
-          <w:p>
-            <w:pPr>
-              <w:pStyle w:val="Normal"/>
-              <w:spacing w:lineRule="auto" w:line="240" w:before="0" w:after="0"/>
-              <w:rPr>
-                <w:lang w:val="en-US"/>
-              </w:rPr>
-            </w:pPr>
-            <w:r>
-              <w:rPr>
-                <w:lang w:val="en-US"/>
-              </w:rPr>
-            </w:r>
-          </w:p>
-        </w:tc>
-        <w:tc>
-          <w:tcPr>
-            <w:tcW w:w="2244" w:type="dxa"/>
-            <w:tcBorders/>
-            <w:shd w:fill="auto" w:val="clear"/>
-          </w:tcPr>
-          <w:p>
-            <w:pPr>
-              <w:pStyle w:val="Normal"/>
-              <w:spacing w:lineRule="auto" w:line="240" w:before="0" w:after="0"/>
-              <w:rPr>
-                <w:lang w:val="en-US"/>
-              </w:rPr>
-            </w:pPr>
-            <w:r>
-              <w:rPr>
-                <w:lang w:val="en-US"/>
-              </w:rPr>
-              <w:t>1.8</w:t>
-            </w:r>
-          </w:p>
-          <w:p>
-            <w:pPr>
-              <w:pStyle w:val="Normal"/>
-              <w:spacing w:lineRule="auto" w:line="240" w:before="0" w:after="0"/>
-              <w:rPr/>
-            </w:pPr>
-            <w:r>
-              <w:rPr>
-                <w:lang w:val="en-US"/>
-              </w:rPr>
-              <w:t>3.</w:t>
-            </w:r>
-            <w:r>
-              <w:rPr>
-                <w:lang w:val="en-US"/>
-              </w:rPr>
-              <w:t>3.0</w:t>
-            </w:r>
-          </w:p>
-          <w:p>
-            <w:pPr>
-              <w:pStyle w:val="Normal"/>
-              <w:spacing w:lineRule="auto" w:line="240" w:before="0" w:after="0"/>
-              <w:rPr/>
-            </w:pPr>
-            <w:r>
-              <w:rPr>
-                <w:lang w:val="en-US"/>
-              </w:rPr>
-              <w:t>3.5.</w:t>
-            </w:r>
-            <w:r>
-              <w:rPr>
-                <w:lang w:val="en-US"/>
-              </w:rPr>
-              <w:t>3</w:t>
+              <w:t>3.5.3</w:t>
             </w:r>
           </w:p>
           <w:p>
@@ -2853,15 +2741,15 @@
         <w:tblLook w:val="04a0"/>
       </w:tblPr>
       <w:tblGrid>
-        <w:gridCol w:w="2964"/>
-        <w:gridCol w:w="3000"/>
+        <w:gridCol w:w="2963"/>
+        <w:gridCol w:w="3001"/>
         <w:gridCol w:w="2987"/>
       </w:tblGrid>
       <w:tr>
         <w:trPr/>
         <w:tc>
           <w:tcPr>
-            <w:tcW w:w="2964" w:type="dxa"/>
+            <w:tcW w:w="2963" w:type="dxa"/>
             <w:tcBorders/>
             <w:shd w:color="auto" w:fill="DBE5F1" w:themeFill="accent1" w:themeFillTint="33" w:val="clear"/>
           </w:tcPr>
@@ -2883,7 +2771,7 @@
         </w:tc>
         <w:tc>
           <w:tcPr>
-            <w:tcW w:w="3000" w:type="dxa"/>
+            <w:tcW w:w="3001" w:type="dxa"/>
             <w:tcBorders/>
             <w:shd w:color="auto" w:fill="DBE5F1" w:themeFill="accent1" w:themeFillTint="33" w:val="clear"/>
           </w:tcPr>
@@ -2930,7 +2818,7 @@
         <w:trPr/>
         <w:tc>
           <w:tcPr>
-            <w:tcW w:w="2964" w:type="dxa"/>
+            <w:tcW w:w="2963" w:type="dxa"/>
             <w:tcBorders/>
             <w:shd w:fill="auto" w:val="clear"/>
           </w:tcPr>
@@ -2938,21 +2826,27 @@
             <w:pPr>
               <w:pStyle w:val="Normal"/>
               <w:spacing w:lineRule="auto" w:line="240" w:before="0" w:after="0"/>
-              <w:rPr>
-                <w:lang w:val="en-US"/>
-              </w:rPr>
-            </w:pPr>
-            <w:r>
-              <w:rPr>
-                <w:lang w:val="en-US"/>
-              </w:rPr>
-              <w:t>Test Summary</w:t>
-            </w:r>
-          </w:p>
-        </w:tc>
-        <w:tc>
-          <w:tcPr>
-            <w:tcW w:w="3000" w:type="dxa"/>
+              <w:rPr/>
+            </w:pPr>
+            <w:r>
+              <w:rPr/>
+              <w:t>Test plan document (this file)</w:t>
+            </w:r>
+          </w:p>
+          <w:p>
+            <w:pPr>
+              <w:pStyle w:val="Normal"/>
+              <w:spacing w:lineRule="auto" w:line="240" w:before="0" w:after="0"/>
+              <w:rPr/>
+            </w:pPr>
+            <w:r>
+              <w:rPr/>
+            </w:r>
+          </w:p>
+        </w:tc>
+        <w:tc>
+          <w:tcPr>
+            <w:tcW w:w="3001" w:type="dxa"/>
             <w:tcBorders/>
             <w:shd w:fill="auto" w:val="clear"/>
           </w:tcPr>
@@ -2960,15 +2854,11 @@
             <w:pPr>
               <w:pStyle w:val="Normal"/>
               <w:spacing w:lineRule="auto" w:line="240" w:before="0" w:after="0"/>
-              <w:rPr>
-                <w:lang w:val="en-US"/>
-              </w:rPr>
-            </w:pPr>
-            <w:r>
-              <w:rPr>
-                <w:lang w:val="en-US"/>
-              </w:rPr>
-              <w:t>Summary information about test cases results</w:t>
+              <w:rPr/>
+            </w:pPr>
+            <w:r>
+              <w:rPr/>
+              <w:t>Text document describing decisions</w:t>
             </w:r>
           </w:p>
         </w:tc>
@@ -2985,10 +2875,8 @@
               <w:rPr/>
             </w:pPr>
             <w:r>
-              <w:rPr>
-                <w:lang w:val="en-US"/>
-              </w:rPr>
-              <w:t>"Test Summary" sheet in the "" file</w:t>
+              <w:rPr/>
+              <w:t>/docs folder</w:t>
             </w:r>
           </w:p>
         </w:tc>
@@ -2997,157 +2885,7 @@
         <w:trPr/>
         <w:tc>
           <w:tcPr>
-            <w:tcW w:w="2964" w:type="dxa"/>
-            <w:tcBorders/>
-            <w:shd w:fill="auto" w:val="clear"/>
-          </w:tcPr>
-          <w:p>
-            <w:pPr>
-              <w:pStyle w:val="Normal"/>
-              <w:spacing w:lineRule="auto" w:line="240" w:before="0" w:after="0"/>
-              <w:rPr>
-                <w:lang w:val="en-US"/>
-              </w:rPr>
-            </w:pPr>
-            <w:r>
-              <w:rPr>
-                <w:lang w:val="en-US"/>
-              </w:rPr>
-              <w:t>Defect report</w:t>
-            </w:r>
-          </w:p>
-        </w:tc>
-        <w:tc>
-          <w:tcPr>
-            <w:tcW w:w="3000" w:type="dxa"/>
-            <w:tcBorders/>
-            <w:shd w:fill="auto" w:val="clear"/>
-          </w:tcPr>
-          <w:p>
-            <w:pPr>
-              <w:pStyle w:val="Normal"/>
-              <w:spacing w:lineRule="auto" w:line="240" w:before="0" w:after="0"/>
-              <w:rPr>
-                <w:lang w:val="en-US"/>
-              </w:rPr>
-            </w:pPr>
-            <w:r>
-              <w:rPr>
-                <w:lang w:val="en-US"/>
-              </w:rPr>
-              <w:t>Details and evidence about defects found during testing</w:t>
-            </w:r>
-          </w:p>
-        </w:tc>
-        <w:tc>
-          <w:tcPr>
-            <w:tcW w:w="2987" w:type="dxa"/>
-            <w:tcBorders/>
-            <w:shd w:fill="auto" w:val="clear"/>
-          </w:tcPr>
-          <w:p>
-            <w:pPr>
-              <w:pStyle w:val="Normal"/>
-              <w:spacing w:lineRule="auto" w:line="240" w:before="0" w:after="0"/>
-              <w:rPr/>
-            </w:pPr>
-            <w:r>
-              <w:rPr>
-                <w:lang w:val="en-US"/>
-              </w:rPr>
-              <w:t>See file “Defects.xlsx” in the /docs folder.</w:t>
-            </w:r>
-          </w:p>
-        </w:tc>
-      </w:tr>
-      <w:tr>
-        <w:trPr/>
-        <w:tc>
-          <w:tcPr>
-            <w:tcW w:w="2964" w:type="dxa"/>
-            <w:tcBorders/>
-            <w:shd w:fill="auto" w:val="clear"/>
-          </w:tcPr>
-          <w:p>
-            <w:pPr>
-              <w:pStyle w:val="Normal"/>
-              <w:spacing w:lineRule="auto" w:line="240" w:before="0" w:after="0"/>
-              <w:rPr/>
-            </w:pPr>
-            <w:r>
-              <w:rPr>
-                <w:lang w:val="en-US"/>
-              </w:rPr>
-              <w:t xml:space="preserve">Automated test </w:t>
-            </w:r>
-            <w:r>
-              <w:rPr>
-                <w:lang w:val="en-US"/>
-              </w:rPr>
-              <w:t>cases</w:t>
-            </w:r>
-          </w:p>
-        </w:tc>
-        <w:tc>
-          <w:tcPr>
-            <w:tcW w:w="3000" w:type="dxa"/>
-            <w:tcBorders/>
-            <w:shd w:fill="auto" w:val="clear"/>
-          </w:tcPr>
-          <w:p>
-            <w:pPr>
-              <w:pStyle w:val="Normal"/>
-              <w:spacing w:lineRule="auto" w:line="240" w:before="0" w:after="0"/>
-              <w:rPr>
-                <w:lang w:val="en-US"/>
-              </w:rPr>
-            </w:pPr>
-            <w:r>
-              <w:rPr>
-                <w:lang w:val="en-US"/>
-              </w:rPr>
-              <w:t>Files required to execute the automated tests</w:t>
-            </w:r>
-          </w:p>
-        </w:tc>
-        <w:tc>
-          <w:tcPr>
-            <w:tcW w:w="2987" w:type="dxa"/>
-            <w:tcBorders/>
-            <w:shd w:fill="auto" w:val="clear"/>
-          </w:tcPr>
-          <w:p>
-            <w:pPr>
-              <w:pStyle w:val="Normal"/>
-              <w:spacing w:lineRule="auto" w:line="240" w:before="0" w:after="0"/>
-              <w:rPr/>
-            </w:pPr>
-            <w:r>
-              <w:rPr>
-                <w:lang w:val="en-US"/>
-              </w:rPr>
-              <w:t xml:space="preserve">See "README.md" file </w:t>
-            </w:r>
-            <w:r>
-              <w:rPr>
-                <w:lang w:val="en-US"/>
-              </w:rPr>
-              <w:t xml:space="preserve">in the GitHub repo </w:t>
-            </w:r>
-            <w:r>
-              <w:rPr>
-                <w:lang w:val="en-US"/>
-              </w:rPr>
-              <w:t>for instructions.</w:t>
-            </w:r>
-          </w:p>
-        </w:tc>
-      </w:tr>
-      <w:tr>
-        <w:trPr/>
-        <w:tc>
-          <w:tcPr>
-            <w:tcW w:w="2964" w:type="dxa"/>
+            <w:tcW w:w="2963" w:type="dxa"/>
             <w:tcBorders>
               <w:top w:val="nil"/>
             </w:tcBorders>
@@ -3157,17 +2895,21 @@
             <w:pPr>
               <w:pStyle w:val="Normal"/>
               <w:spacing w:lineRule="auto" w:line="240" w:before="0" w:after="0"/>
-              <w:rPr/>
-            </w:pPr>
-            <w:r>
-              <w:rPr/>
-              <w:t>Postman collection</w:t>
-            </w:r>
-          </w:p>
-        </w:tc>
-        <w:tc>
-          <w:tcPr>
-            <w:tcW w:w="3000" w:type="dxa"/>
+              <w:rPr>
+                <w:lang w:val="en-US"/>
+              </w:rPr>
+            </w:pPr>
+            <w:r>
+              <w:rPr>
+                <w:lang w:val="en-US"/>
+              </w:rPr>
+              <w:t>Defect report</w:t>
+            </w:r>
+          </w:p>
+        </w:tc>
+        <w:tc>
+          <w:tcPr>
+            <w:tcW w:w="3001" w:type="dxa"/>
             <w:tcBorders>
               <w:top w:val="nil"/>
             </w:tcBorders>
@@ -3177,27 +2919,15 @@
             <w:pPr>
               <w:pStyle w:val="Normal"/>
               <w:spacing w:lineRule="auto" w:line="240" w:before="0" w:after="0"/>
-              <w:rPr/>
-            </w:pPr>
-            <w:r>
-              <w:rPr/>
-              <w:t xml:space="preserve">Postman was only used as a manual exploratory testing tool. However, the collection is provided </w:t>
-            </w:r>
-            <w:r>
-              <w:rPr/>
-              <w:t xml:space="preserve">only </w:t>
-            </w:r>
-            <w:r>
-              <w:rPr/>
-              <w:t xml:space="preserve">as a reference </w:t>
-            </w:r>
-            <w:r>
-              <w:rPr/>
-              <w:t>and should be considered as a draft</w:t>
-            </w:r>
-            <w:r>
-              <w:rPr/>
-              <w:t>.</w:t>
+              <w:rPr>
+                <w:lang w:val="en-US"/>
+              </w:rPr>
+            </w:pPr>
+            <w:r>
+              <w:rPr>
+                <w:lang w:val="en-US"/>
+              </w:rPr>
+              <w:t>Details and evidence about defects found during testing</w:t>
             </w:r>
           </w:p>
         </w:tc>
@@ -3216,24 +2946,45 @@
               <w:rPr/>
             </w:pPr>
             <w:r>
+              <w:rPr>
+                <w:lang w:val="en-US"/>
+              </w:rPr>
+              <w:t>See file “Defects – TodoLy.xlsx</w:t>
+            </w:r>
+          </w:p>
+          <w:p>
+            <w:pPr>
+              <w:pStyle w:val="Normal"/>
+              <w:spacing w:lineRule="auto" w:line="240" w:before="0" w:after="0"/>
               <w:rPr/>
-              <w:t>See “</w:t>
-            </w:r>
-            <w:r>
-              <w:rPr/>
-              <w:t>docs/</w:t>
-            </w:r>
-            <w:r>
-              <w:rPr/>
-              <w:t>postman-</w:t>
-            </w:r>
-            <w:r>
-              <w:rPr/>
-              <w:t>exploratory</w:t>
-            </w:r>
-            <w:r>
-              <w:rPr/>
-              <w:t>” folder.</w:t>
+            </w:pPr>
+            <w:r>
+              <w:rPr>
+                <w:lang w:val="en-US"/>
+              </w:rPr>
+              <w:t xml:space="preserve">” </w:t>
+            </w:r>
+            <w:r>
+              <w:rPr>
+                <w:lang w:val="en-US"/>
+              </w:rPr>
+              <w:t xml:space="preserve">in the </w:t>
+            </w:r>
+            <w:r>
+              <w:rPr>
+                <w:i w:val="false"/>
+                <w:iCs w:val="false"/>
+                <w:lang w:val="en-US"/>
+              </w:rPr>
+              <w:t xml:space="preserve">docs folder. </w:t>
+            </w:r>
+            <w:r>
+              <w:rPr>
+                <w:i w:val="false"/>
+                <w:iCs w:val="false"/>
+                <w:lang w:val="en-US"/>
+              </w:rPr>
+              <w:t>Evidence files can be found under the docs/evidence folder.</w:t>
             </w:r>
           </w:p>
         </w:tc>
@@ -3242,7 +2993,72 @@
         <w:trPr/>
         <w:tc>
           <w:tcPr>
-            <w:tcW w:w="2964" w:type="dxa"/>
+            <w:tcW w:w="2963" w:type="dxa"/>
+            <w:tcBorders/>
+            <w:shd w:fill="auto" w:val="clear"/>
+          </w:tcPr>
+          <w:p>
+            <w:pPr>
+              <w:pStyle w:val="Normal"/>
+              <w:spacing w:lineRule="auto" w:line="240" w:before="0" w:after="0"/>
+              <w:rPr/>
+            </w:pPr>
+            <w:r>
+              <w:rPr>
+                <w:lang w:val="en-US"/>
+              </w:rPr>
+              <w:t>Automated test cases</w:t>
+            </w:r>
+          </w:p>
+        </w:tc>
+        <w:tc>
+          <w:tcPr>
+            <w:tcW w:w="3001" w:type="dxa"/>
+            <w:tcBorders/>
+            <w:shd w:fill="auto" w:val="clear"/>
+          </w:tcPr>
+          <w:p>
+            <w:pPr>
+              <w:pStyle w:val="Normal"/>
+              <w:spacing w:lineRule="auto" w:line="240" w:before="0" w:after="0"/>
+              <w:rPr>
+                <w:lang w:val="en-US"/>
+              </w:rPr>
+            </w:pPr>
+            <w:r>
+              <w:rPr>
+                <w:lang w:val="en-US"/>
+              </w:rPr>
+              <w:t>Files required to execute the automated tests</w:t>
+            </w:r>
+          </w:p>
+        </w:tc>
+        <w:tc>
+          <w:tcPr>
+            <w:tcW w:w="2987" w:type="dxa"/>
+            <w:tcBorders/>
+            <w:shd w:fill="auto" w:val="clear"/>
+          </w:tcPr>
+          <w:p>
+            <w:pPr>
+              <w:pStyle w:val="Normal"/>
+              <w:spacing w:lineRule="auto" w:line="240" w:before="0" w:after="0"/>
+              <w:rPr/>
+            </w:pPr>
+            <w:r>
+              <w:rPr>
+                <w:lang w:val="en-US"/>
+              </w:rPr>
+              <w:t>See "README.md" file in the GitHub repo for instructions.</w:t>
+            </w:r>
+          </w:p>
+        </w:tc>
+      </w:tr>
+      <w:tr>
+        <w:trPr/>
+        <w:tc>
+          <w:tcPr>
+            <w:tcW w:w="2963" w:type="dxa"/>
             <w:tcBorders>
               <w:top w:val="nil"/>
             </w:tcBorders>
@@ -3256,13 +3072,13 @@
             </w:pPr>
             <w:r>
               <w:rPr/>
-              <w:t>Video of tests running</w:t>
-            </w:r>
-          </w:p>
-        </w:tc>
-        <w:tc>
-          <w:tcPr>
-            <w:tcW w:w="3000" w:type="dxa"/>
+              <w:t>Postman collection</w:t>
+            </w:r>
+          </w:p>
+        </w:tc>
+        <w:tc>
+          <w:tcPr>
+            <w:tcW w:w="3001" w:type="dxa"/>
             <w:tcBorders>
               <w:top w:val="nil"/>
             </w:tcBorders>
@@ -3276,6 +3092,7 @@
             </w:pPr>
             <w:r>
               <w:rPr/>
+              <w:t>Postman was only used as a manual exploratory testing tool. However, the collection is provided only as a reference and should be considered as a draft.</w:t>
             </w:r>
           </w:p>
         </w:tc>
@@ -3295,6 +3112,70 @@
             </w:pPr>
             <w:r>
               <w:rPr/>
+              <w:t>See “docs/postman-exploratory” folder.</w:t>
+            </w:r>
+          </w:p>
+        </w:tc>
+      </w:tr>
+      <w:tr>
+        <w:trPr/>
+        <w:tc>
+          <w:tcPr>
+            <w:tcW w:w="2963" w:type="dxa"/>
+            <w:tcBorders>
+              <w:top w:val="nil"/>
+            </w:tcBorders>
+            <w:shd w:fill="auto" w:val="clear"/>
+          </w:tcPr>
+          <w:p>
+            <w:pPr>
+              <w:pStyle w:val="Normal"/>
+              <w:spacing w:lineRule="auto" w:line="240" w:before="0" w:after="0"/>
+              <w:rPr/>
+            </w:pPr>
+            <w:r>
+              <w:rPr/>
+              <w:t>Video of tests running</w:t>
+            </w:r>
+          </w:p>
+        </w:tc>
+        <w:tc>
+          <w:tcPr>
+            <w:tcW w:w="3001" w:type="dxa"/>
+            <w:tcBorders>
+              <w:top w:val="nil"/>
+            </w:tcBorders>
+            <w:shd w:fill="auto" w:val="clear"/>
+          </w:tcPr>
+          <w:p>
+            <w:pPr>
+              <w:pStyle w:val="Normal"/>
+              <w:spacing w:lineRule="auto" w:line="240" w:before="0" w:after="0"/>
+              <w:rPr/>
+            </w:pPr>
+            <w:r>
+              <w:rPr/>
+              <w:t>Video showing an execution of the complete test suite, including the tests that fail due to bugs found.</w:t>
+            </w:r>
+          </w:p>
+        </w:tc>
+        <w:tc>
+          <w:tcPr>
+            <w:tcW w:w="2987" w:type="dxa"/>
+            <w:tcBorders>
+              <w:top w:val="nil"/>
+            </w:tcBorders>
+            <w:shd w:fill="auto" w:val="clear"/>
+          </w:tcPr>
+          <w:p>
+            <w:pPr>
+              <w:pStyle w:val="Normal"/>
+              <w:spacing w:lineRule="auto" w:line="240" w:before="0" w:after="0"/>
+              <w:rPr/>
+            </w:pPr>
+            <w:r>
+              <w:rPr/>
+              <w:t>See file “Todo_ly suite including failing tests due to bugs.mp4” in docs/evidence</w:t>
             </w:r>
           </w:p>
         </w:tc>
@@ -3352,25 +3233,7 @@
         <w:rPr>
           <w:lang w:val="en-US"/>
         </w:rPr>
-        <w:t>No new code deployments will occur during test activities</w:t>
-      </w:r>
-      <w:r>
-        <w:rPr>
-          <w:lang w:val="en-US"/>
-        </w:rPr>
-        <w:t xml:space="preserve">. The database </w:t>
-      </w:r>
-      <w:r>
-        <w:rPr>
-          <w:lang w:val="en-US"/>
-        </w:rPr>
-        <w:t>structure</w:t>
-      </w:r>
-      <w:r>
-        <w:rPr>
-          <w:lang w:val="en-US"/>
-        </w:rPr>
-        <w:t xml:space="preserve"> and the behavior of the application will not change during test activities.</w:t>
+        <w:t>No new code deployments will occur during test activities. The database structure and the behavior of the application will not change during test activities.</w:t>
       </w:r>
     </w:p>
     <w:p>
@@ -3381,7 +3244,9 @@
         </w:rPr>
       </w:pPr>
       <w:r>
-        <w:rPr/>
+        <w:rPr>
+          <w:lang w:val="en-US"/>
+        </w:rPr>
       </w:r>
     </w:p>
     <w:p>
@@ -3463,6 +3328,7 @@
       </w:pPr>
       <w:rPr>
         <w:rFonts w:ascii="Symbol" w:hAnsi="Symbol" w:cs="Symbol" w:hint="default"/>
+        <w:rFonts w:cs="Symbol"/>
       </w:rPr>
     </w:lvl>
     <w:lvl w:ilvl="1">
@@ -3488,6 +3354,7 @@
       </w:pPr>
       <w:rPr>
         <w:rFonts w:ascii="Wingdings" w:hAnsi="Wingdings" w:cs="Wingdings" w:hint="default"/>
+        <w:rFonts w:cs="Wingdings"/>
       </w:rPr>
     </w:lvl>
     <w:lvl w:ilvl="3">
@@ -3500,6 +3367,7 @@
       </w:pPr>
       <w:rPr>
         <w:rFonts w:ascii="Symbol" w:hAnsi="Symbol" w:cs="Symbol" w:hint="default"/>
+        <w:rFonts w:cs="Symbol"/>
       </w:rPr>
     </w:lvl>
     <w:lvl w:ilvl="4">
@@ -3525,6 +3393,7 @@
       </w:pPr>
       <w:rPr>
         <w:rFonts w:ascii="Wingdings" w:hAnsi="Wingdings" w:cs="Wingdings" w:hint="default"/>
+        <w:rFonts w:cs="Wingdings"/>
       </w:rPr>
     </w:lvl>
     <w:lvl w:ilvl="6">
@@ -3537,6 +3406,7 @@
       </w:pPr>
       <w:rPr>
         <w:rFonts w:ascii="Symbol" w:hAnsi="Symbol" w:cs="Symbol" w:hint="default"/>
+        <w:rFonts w:cs="Symbol"/>
       </w:rPr>
     </w:lvl>
     <w:lvl w:ilvl="7">
@@ -3562,6 +3432,7 @@
       </w:pPr>
       <w:rPr>
         <w:rFonts w:ascii="Wingdings" w:hAnsi="Wingdings" w:cs="Wingdings" w:hint="default"/>
+        <w:rFonts w:cs="Wingdings"/>
       </w:rPr>
     </w:lvl>
   </w:abstractNum>
@@ -3821,7 +3692,6 @@
     <w:rPrDefault>
       <w:rPr>
         <w:rFonts w:ascii="Calibri" w:hAnsi="Calibri" w:eastAsia="Calibri" w:cs="" w:asciiTheme="minorHAnsi" w:cstheme="minorBidi" w:eastAsiaTheme="minorHAnsi" w:hAnsiTheme="minorHAnsi"/>
-        <w:sz w:val="22"/>
         <w:szCs w:val="22"/>
         <w:lang w:val="es-AR" w:eastAsia="en-US" w:bidi="ar-SA"/>
       </w:rPr>
@@ -4220,6 +4090,132 @@
     <w:qFormat/>
     <w:rPr>
       <w:rFonts w:ascii="OpenSymbol" w:hAnsi="OpenSymbol" w:eastAsia="OpenSymbol" w:cs="OpenSymbol"/>
+    </w:rPr>
+  </w:style>
+  <w:style w:type="character" w:styleId="ListLabel4">
+    <w:name w:val="ListLabel 4"/>
+    <w:qFormat/>
+    <w:rPr>
+      <w:rFonts w:cs="Symbol"/>
+    </w:rPr>
+  </w:style>
+  <w:style w:type="character" w:styleId="ListLabel5">
+    <w:name w:val="ListLabel 5"/>
+    <w:qFormat/>
+    <w:rPr>
+      <w:rFonts w:cs="Courier New"/>
+    </w:rPr>
+  </w:style>
+  <w:style w:type="character" w:styleId="ListLabel6">
+    <w:name w:val="ListLabel 6"/>
+    <w:qFormat/>
+    <w:rPr>
+      <w:rFonts w:cs="Wingdings"/>
+    </w:rPr>
+  </w:style>
+  <w:style w:type="character" w:styleId="ListLabel7">
+    <w:name w:val="ListLabel 7"/>
+    <w:qFormat/>
+    <w:rPr>
+      <w:rFonts w:cs="Symbol"/>
+    </w:rPr>
+  </w:style>
+  <w:style w:type="character" w:styleId="ListLabel8">
+    <w:name w:val="ListLabel 8"/>
+    <w:qFormat/>
+    <w:rPr>
+      <w:rFonts w:cs="Courier New"/>
+    </w:rPr>
+  </w:style>
+  <w:style w:type="character" w:styleId="ListLabel9">
+    <w:name w:val="ListLabel 9"/>
+    <w:qFormat/>
+    <w:rPr>
+      <w:rFonts w:cs="Wingdings"/>
+    </w:rPr>
+  </w:style>
+  <w:style w:type="character" w:styleId="ListLabel10">
+    <w:name w:val="ListLabel 10"/>
+    <w:qFormat/>
+    <w:rPr>
+      <w:rFonts w:cs="Symbol"/>
+    </w:rPr>
+  </w:style>
+  <w:style w:type="character" w:styleId="ListLabel11">
+    <w:name w:val="ListLabel 11"/>
+    <w:qFormat/>
+    <w:rPr>
+      <w:rFonts w:cs="Courier New"/>
+    </w:rPr>
+  </w:style>
+  <w:style w:type="character" w:styleId="ListLabel12">
+    <w:name w:val="ListLabel 12"/>
+    <w:qFormat/>
+    <w:rPr>
+      <w:rFonts w:cs="Wingdings"/>
+    </w:rPr>
+  </w:style>
+  <w:style w:type="character" w:styleId="ListLabel13">
+    <w:name w:val="ListLabel 13"/>
+    <w:qFormat/>
+    <w:rPr>
+      <w:rFonts w:cs="OpenSymbol"/>
+    </w:rPr>
+  </w:style>
+  <w:style w:type="character" w:styleId="ListLabel14">
+    <w:name w:val="ListLabel 14"/>
+    <w:qFormat/>
+    <w:rPr>
+      <w:rFonts w:cs="OpenSymbol"/>
+    </w:rPr>
+  </w:style>
+  <w:style w:type="character" w:styleId="ListLabel15">
+    <w:name w:val="ListLabel 15"/>
+    <w:qFormat/>
+    <w:rPr>
+      <w:rFonts w:cs="OpenSymbol"/>
+    </w:rPr>
+  </w:style>
+  <w:style w:type="character" w:styleId="ListLabel16">
+    <w:name w:val="ListLabel 16"/>
+    <w:qFormat/>
+    <w:rPr>
+      <w:rFonts w:cs="OpenSymbol"/>
+    </w:rPr>
+  </w:style>
+  <w:style w:type="character" w:styleId="ListLabel17">
+    <w:name w:val="ListLabel 17"/>
+    <w:qFormat/>
+    <w:rPr>
+      <w:rFonts w:cs="OpenSymbol"/>
+    </w:rPr>
+  </w:style>
+  <w:style w:type="character" w:styleId="ListLabel18">
+    <w:name w:val="ListLabel 18"/>
+    <w:qFormat/>
+    <w:rPr>
+      <w:rFonts w:cs="OpenSymbol"/>
+    </w:rPr>
+  </w:style>
+  <w:style w:type="character" w:styleId="ListLabel19">
+    <w:name w:val="ListLabel 19"/>
+    <w:qFormat/>
+    <w:rPr>
+      <w:rFonts w:cs="OpenSymbol"/>
+    </w:rPr>
+  </w:style>
+  <w:style w:type="character" w:styleId="ListLabel20">
+    <w:name w:val="ListLabel 20"/>
+    <w:qFormat/>
+    <w:rPr>
+      <w:rFonts w:cs="OpenSymbol"/>
+    </w:rPr>
+  </w:style>
+  <w:style w:type="character" w:styleId="ListLabel21">
+    <w:name w:val="ListLabel 21"/>
+    <w:qFormat/>
+    <w:rPr>
+      <w:rFonts w:cs="OpenSymbol"/>
     </w:rPr>
   </w:style>
   <w:style w:type="paragraph" w:styleId="Heading">

</xml_diff>

<commit_message>
Updated evidence file and documentation
</commit_message>
<xml_diff>
--- a/docs/Test Plan - TodoLy.docx
+++ b/docs/Test Plan - TodoLy.docx
@@ -49,7 +49,7 @@
           <w:docPartGallery w:val="Table of Contents"/>
           <w:docPartUnique w:val="true"/>
         </w:docPartObj>
-        <w:id w:val="1245507264"/>
+        <w:id w:val="1703638959"/>
       </w:sdtPr>
       <w:sdtContent>
         <w:p>
@@ -1709,6 +1709,25 @@
         <w:rPr>
           <w:lang w:val="en-US"/>
         </w:rPr>
+      </w:r>
+    </w:p>
+    <w:p>
+      <w:pPr>
+        <w:pStyle w:val="ListParagraph"/>
+        <w:numPr>
+          <w:ilvl w:val="0"/>
+          <w:numId w:val="0"/>
+        </w:numPr>
+        <w:ind w:hanging="0"/>
+        <w:rPr>
+          <w:lang w:val="en-US"/>
+        </w:rPr>
+      </w:pPr>
+      <w:r>
+        <w:rPr>
+          <w:lang w:val="en-US"/>
+        </w:rPr>
+        <w:t>As required by the assignment document, authentication scenarios were targeted first. This resulted in defects being found early on. See Defects file in Deliverables section for more details.</w:t>
       </w:r>
     </w:p>
     <w:p>

</xml_diff>